<commit_message>
DBF Characteristics part 1 DONE
</commit_message>
<xml_diff>
--- a/DBF characteristics.docx
+++ b/DBF characteristics.docx
@@ -92,6 +92,9 @@
       <w:r>
         <w:t>Leave them, allowing the player to remain in their current team</w:t>
       </w:r>
+      <w:r>
+        <w:t>, or no team – if they were not assigned to one</w:t>
+      </w:r>
     </w:p>
     <w:p>
       <w:r>
@@ -101,7 +104,25 @@
         <w:t>,</w:t>
       </w:r>
       <w:r>
-        <w:t xml:space="preserve"> there has to be a captain as a liaison between the match officials and team players. Since a player can be transferred to a new team – including team captains – a new captain would need to be appointed.</w:t>
+        <w:t xml:space="preserve"> there has to be a captain</w:t>
+      </w:r>
+      <w:r>
+        <w:t xml:space="preserve"> to act</w:t>
+      </w:r>
+      <w:r>
+        <w:t xml:space="preserve"> as a liaison between the match officials and team players</w:t>
+      </w:r>
+      <w:r>
+        <w:t xml:space="preserve"> during a game</w:t>
+      </w:r>
+      <w:r>
+        <w:t>. Since a player can be transferred to a new team – including team captains – a new captain would need to be appointed</w:t>
+      </w:r>
+      <w:r>
+        <w:t xml:space="preserve"> on the team’s next game</w:t>
+      </w:r>
+      <w:r>
+        <w:t>.</w:t>
       </w:r>
     </w:p>
     <w:p>
@@ -282,7 +303,13 @@
         <w:t xml:space="preserve">they have </w:t>
       </w:r>
       <w:r>
-        <w:t>won (</w:t>
+        <w:t>won</w:t>
+      </w:r>
+      <w:r>
+        <w:t>, drawn and lost</w:t>
+      </w:r>
+      <w:r>
+        <w:t xml:space="preserve"> (</w:t>
       </w:r>
       <w:r>
         <w:t>PLAYER</w:t>
@@ -294,268 +321,305 @@
         <w:t>TWINS</w:t>
       </w:r>
       <w:r>
-        <w:t xml:space="preserve">), the </w:t>
-      </w:r>
-      <w:r>
-        <w:t xml:space="preserve">total </w:t>
-      </w:r>
-      <w:r>
-        <w:t>number of games they have lost (</w:t>
+        <w:t>, PLAYER_TDRAWS and PLAYER_TLOSSES</w:t>
+      </w:r>
+      <w:r>
+        <w:t>)</w:t>
+      </w:r>
+      <w:r>
+        <w:t>,</w:t>
+      </w:r>
+      <w:r>
+        <w:t xml:space="preserve"> their overall average rating (</w:t>
       </w:r>
       <w:r>
         <w:t>PLAYER</w:t>
       </w:r>
       <w:r>
-        <w:t>_</w:t>
-      </w:r>
-      <w:r>
-        <w:t>TLOSSES</w:t>
-      </w:r>
-      <w:r>
-        <w:t>), their overall average rating (</w:t>
+        <w:t>_AVG_RATING)</w:t>
+      </w:r>
+      <w:r>
+        <w:t>, and the team they are currently playing for (TEAM_ID)</w:t>
+      </w:r>
+      <w:r>
+        <w:t xml:space="preserve">. All these attributes (excluding their </w:t>
+      </w:r>
+      <w:r>
+        <w:t>USER</w:t>
+      </w:r>
+      <w:r>
+        <w:t>_ID</w:t>
+      </w:r>
+      <w:r>
+        <w:t xml:space="preserve">, </w:t>
       </w:r>
       <w:r>
         <w:t>PLAYER</w:t>
       </w:r>
       <w:r>
-        <w:t>_AVG_RATING)</w:t>
-      </w:r>
-      <w:r>
-        <w:t>, and the team they are currently playing for (TEAM_ID)</w:t>
-      </w:r>
-      <w:r>
-        <w:t xml:space="preserve">. All these attributes (excluding their </w:t>
+        <w:t>_FOOT</w:t>
+      </w:r>
+      <w:r>
+        <w:t xml:space="preserve"> and TEAM_ID</w:t>
+      </w:r>
+      <w:r>
+        <w:t xml:space="preserve">) need to be </w:t>
+      </w:r>
+      <w:r>
+        <w:t>updated after each match</w:t>
+      </w:r>
+      <w:r>
+        <w:t xml:space="preserve"> </w:t>
+      </w:r>
+      <w:r>
+        <w:t xml:space="preserve">they play </w:t>
+      </w:r>
+      <w:r>
+        <w:t>to remain current.</w:t>
+      </w:r>
+      <w:r>
+        <w:br/>
+      </w:r>
+      <w:r>
+        <w:t>A PLAYER can be the captain of no TEAM or at most one TEAM (the one they are currently playing for). A TEAM can have none or one PLAYER as its team captain (in a current moment in time). The relationship between the PLAYER and TEAM entities is 1:1 (optional one-to-one).</w:t>
+      </w:r>
+      <w:r>
+        <w:br/>
+      </w:r>
+      <w:r>
+        <w:t>Since a PLAYER is a specific type of USER, and a USER is a generalized PLAYER, the relationship between the USER and PLAYER entities is 1:1</w:t>
+      </w:r>
+      <w:r>
+        <w:t xml:space="preserve"> (mandatory one-to-one)</w:t>
+      </w:r>
+      <w:r>
+        <w:t>.</w:t>
+      </w:r>
+    </w:p>
+    <w:p>
+      <w:pPr>
+        <w:spacing w:after="160"/>
+      </w:pPr>
+      <w:r>
+        <w:br w:type="page"/>
+      </w:r>
+    </w:p>
+    <w:p>
+      <w:r>
+        <w:lastRenderedPageBreak/>
+        <w:t xml:space="preserve">A MATCH_OFFICIAL is the only type of USER who may officiate the </w:t>
+      </w:r>
+      <w:r>
+        <w:t>teams</w:t>
+      </w:r>
+      <w:r>
+        <w:t xml:space="preserve"> and GAMEs played between </w:t>
+      </w:r>
+      <w:r>
+        <w:t>them</w:t>
+      </w:r>
+      <w:r>
+        <w:t>. They are also uniquely identified by their user ID (</w:t>
       </w:r>
       <w:r>
         <w:t>USER</w:t>
       </w:r>
       <w:r>
-        <w:t>_ID</w:t>
+        <w:t>_ID). They can either be a referee</w:t>
       </w:r>
       <w:r>
         <w:t xml:space="preserve">, </w:t>
       </w:r>
       <w:r>
+        <w:t>match organizer</w:t>
+      </w:r>
+      <w:r>
+        <w:t xml:space="preserve">, </w:t>
+      </w:r>
+      <w:r>
+        <w:t xml:space="preserve">or both. Only </w:t>
+      </w:r>
+      <w:r>
+        <w:t xml:space="preserve">referees (MOF_REFEREE) may record the results from a </w:t>
+      </w:r>
+      <w:r>
+        <w:t xml:space="preserve">GAME they </w:t>
+      </w:r>
+      <w:r>
+        <w:t>umpired</w:t>
+      </w:r>
+      <w:r>
+        <w:t xml:space="preserve"> in. Only match organizers (MOF_ORGANIZER) may create </w:t>
+      </w:r>
+      <w:r>
+        <w:t>a TEAM</w:t>
+      </w:r>
+      <w:r>
+        <w:t xml:space="preserve"> and pair them </w:t>
+      </w:r>
+      <w:r>
+        <w:t xml:space="preserve">with another TEAM to play </w:t>
+      </w:r>
+      <w:r>
+        <w:t xml:space="preserve">against </w:t>
+      </w:r>
+      <w:r>
+        <w:t xml:space="preserve">each other </w:t>
+      </w:r>
+      <w:r>
+        <w:t xml:space="preserve">in a </w:t>
+      </w:r>
+      <w:r>
+        <w:t>GAME.</w:t>
+      </w:r>
+      <w:r>
+        <w:br/>
+        <w:t>Since a MATCH_OFFICIAL is a specific type of USER, and a USER</w:t>
+      </w:r>
+      <w:r>
+        <w:t xml:space="preserve"> generalizes a</w:t>
+      </w:r>
+      <w:r>
+        <w:t xml:space="preserve"> MATCH_OFFICIAL, the relationship between MATCH_OFFICIAL and USER entities is 1:1</w:t>
+      </w:r>
+      <w:r>
+        <w:t xml:space="preserve"> (mandatory one-to-one)</w:t>
+      </w:r>
+      <w:r>
+        <w:t>.</w:t>
+      </w:r>
+      <w:r>
+        <w:br/>
+        <w:t>A MATCH_OFFICIAL can referee none or multiple GAMEs</w:t>
+      </w:r>
+      <w:r>
+        <w:t xml:space="preserve"> </w:t>
+      </w:r>
+      <w:r>
+        <w:t>–</w:t>
+      </w:r>
+      <w:r>
+        <w:t xml:space="preserve"> if they are </w:t>
+      </w:r>
+      <w:r>
+        <w:t xml:space="preserve">a referee </w:t>
+      </w:r>
+      <w:r>
+        <w:t xml:space="preserve">. A GAME is umpired by </w:t>
+      </w:r>
+      <w:r>
+        <w:t>only one MATCH_OFFICIAL – that is a referee. The relationship between the MATCH_OFFICIAL and GAME entities is 1:M (</w:t>
+      </w:r>
+      <w:r>
+        <w:t xml:space="preserve">optional </w:t>
+      </w:r>
+      <w:r>
+        <w:t>one-to-many).</w:t>
+      </w:r>
+      <w:r>
+        <w:br/>
+        <w:t>A MATCH_OFFICIAL can create none, or multiple TEAMs</w:t>
+      </w:r>
+      <w:r>
+        <w:softHyphen/>
+      </w:r>
+      <w:r>
+        <w:t xml:space="preserve"> </w:t>
+      </w:r>
+      <w:r>
+        <w:t>–</w:t>
+      </w:r>
+      <w:r>
+        <w:t xml:space="preserve"> if they are </w:t>
+      </w:r>
+      <w:r>
+        <w:t>an organizer</w:t>
+      </w:r>
+      <w:r>
+        <w:t>. A TEAM is created by only one MATCH_OFFICIAL – who is an organizer. The relationship between the MATCH_OFFICIAL and TEAM entities is 1:N (</w:t>
+      </w:r>
+      <w:r>
+        <w:t xml:space="preserve">optional </w:t>
+      </w:r>
+      <w:r>
+        <w:t>one-to-many).</w:t>
+      </w:r>
+    </w:p>
+    <w:p>
+      <w:r>
+        <w:t>A TEAM is uniquely identified by its team ID (TEAM_ID). It is described by its team name (TEAM_NAME), the date it was founded (TEAM_FOUNDED), the total number of games</w:t>
+      </w:r>
+      <w:r>
+        <w:t xml:space="preserve"> it has played (TEAM_PCOUNT), the number of wins (TEAM_WINS), losses (TEAM_LOSSES) and draws (TEAM_DRAWS) it has had. It is further described by its total goal difference (TEAM_G_DIFF), the total amount of goals for (TEAM_G_FOR) and against (TEAM_G_DIFF) the team. A TEAM </w:t>
+      </w:r>
+      <w:r>
+        <w:t>can have</w:t>
+      </w:r>
+      <w:r>
+        <w:t xml:space="preserve"> a team captain, identified by their user ID (USER_ID).</w:t>
+      </w:r>
+      <w:r>
+        <w:t xml:space="preserve"> A TEAM can also be </w:t>
+      </w:r>
+      <w:r>
+        <w:t>detailed</w:t>
+      </w:r>
+      <w:r>
+        <w:t xml:space="preserve"> by its team logo (TEAM_LOGO).</w:t>
+      </w:r>
+      <w:r>
+        <w:br/>
+        <w:t>Two TEAMs may play no GAME or multiple GAMES against each other. In turn, a GAME i</w:t>
+      </w:r>
+      <w:r>
+        <w:t>nvolves</w:t>
+      </w:r>
+      <w:r>
+        <w:t xml:space="preserve"> only two teams. The relationship between the TEAM and GAME entities is 2:P (</w:t>
+      </w:r>
+      <w:r>
+        <w:t xml:space="preserve">optional </w:t>
+      </w:r>
+      <w:r>
+        <w:t>many-to-many).</w:t>
+      </w:r>
+      <w:r>
+        <w:t xml:space="preserve"> </w:t>
+      </w:r>
+      <w:r>
+        <w:br/>
+      </w:r>
+      <w:r>
+        <w:t xml:space="preserve">A TEAM </w:t>
+      </w:r>
+      <w:r>
+        <w:t>consists of none or up to 5</w:t>
+      </w:r>
+      <w:r>
+        <w:t xml:space="preserve"> </w:t>
+      </w:r>
+      <w:r>
         <w:t>PLAYER</w:t>
       </w:r>
       <w:r>
-        <w:t>_FOOT</w:t>
-      </w:r>
-      <w:r>
-        <w:t xml:space="preserve"> and TEAM_ID</w:t>
-      </w:r>
-      <w:r>
-        <w:t xml:space="preserve">) need to be </w:t>
-      </w:r>
-      <w:r>
-        <w:t>updated after each match</w:t>
-      </w:r>
-      <w:r>
-        <w:t xml:space="preserve"> to remain current.</w:t>
-      </w:r>
-      <w:r>
-        <w:br/>
-      </w:r>
-      <w:r>
-        <w:t>Since a PLAYER is a specific type of USER, and a USER is a generalized PLAYER, the relationship between the USER and PLAYER entities is 1:1</w:t>
-      </w:r>
-      <w:r>
-        <w:t xml:space="preserve"> (mandatory one-to-one)</w:t>
-      </w:r>
-      <w:r>
-        <w:t>.</w:t>
-      </w:r>
-      <w:r>
-        <w:br/>
-        <w:t xml:space="preserve">A PLAYER can be the captain of no TEAM or at most one TEAM (the one they are currently playing for). A TEAM </w:t>
-      </w:r>
-      <w:r>
-        <w:t>can have none or one</w:t>
-      </w:r>
-      <w:r>
-        <w:t xml:space="preserve"> PLAYER as </w:t>
-      </w:r>
-      <w:r>
-        <w:t xml:space="preserve">its </w:t>
-      </w:r>
-      <w:r>
-        <w:t>team captain. The relationship between the PLAYER and TEAM entities is 1:1 (optional one-to-one)</w:t>
-      </w:r>
-      <w:r>
-        <w:t>.</w:t>
-      </w:r>
-    </w:p>
-    <w:p>
-      <w:pPr>
-        <w:spacing w:after="160"/>
-      </w:pPr>
-      <w:r>
-        <w:br w:type="page"/>
-      </w:r>
-    </w:p>
-    <w:p>
-      <w:r>
-        <w:lastRenderedPageBreak/>
-        <w:t>A MATCH_OFFICIAL is the only type of USER who may officiate the TEAMs and GAMEs played between teams. They are also uniquely identified by their user ID (</w:t>
-      </w:r>
-      <w:r>
-        <w:t>USER</w:t>
-      </w:r>
-      <w:r>
-        <w:t>_ID). They can either be a referee</w:t>
-      </w:r>
-      <w:r>
-        <w:t xml:space="preserve">, </w:t>
-      </w:r>
-      <w:r>
-        <w:t>match organizer</w:t>
-      </w:r>
-      <w:r>
-        <w:t xml:space="preserve">, </w:t>
-      </w:r>
-      <w:r>
-        <w:t xml:space="preserve">or both. Only </w:t>
-      </w:r>
-      <w:r>
-        <w:t xml:space="preserve">referees (MOF_REFEREE) may record the results from a </w:t>
-      </w:r>
-      <w:r>
-        <w:t xml:space="preserve">GAME they </w:t>
-      </w:r>
-      <w:r>
-        <w:t>umpired</w:t>
-      </w:r>
-      <w:r>
-        <w:t xml:space="preserve"> in. Only match organizers (MOF_ORGANIZER) may create </w:t>
-      </w:r>
-      <w:r>
-        <w:t>a TEAM</w:t>
-      </w:r>
-      <w:r>
-        <w:t xml:space="preserve"> and pair them </w:t>
-      </w:r>
-      <w:r>
-        <w:t xml:space="preserve">with another TEAM to play each other </w:t>
-      </w:r>
-      <w:r>
-        <w:t xml:space="preserve">in a </w:t>
-      </w:r>
-      <w:r>
-        <w:t>GAME.</w:t>
-      </w:r>
-      <w:r>
-        <w:br/>
-        <w:t>Since a MATCH_OFFICIAL is a specific type of USER, and a USER is a generalized MATCH_OFFICIAL, the relationship between MATCH_OFFICIAL and USER entities is 1:1</w:t>
-      </w:r>
-      <w:r>
-        <w:t xml:space="preserve"> (mandatory one-to-one)</w:t>
-      </w:r>
-      <w:r>
-        <w:t>.</w:t>
-      </w:r>
-      <w:r>
-        <w:br/>
-        <w:t xml:space="preserve">A MATCH_OFFICIAL </w:t>
-      </w:r>
-      <w:r>
-        <w:t xml:space="preserve">– </w:t>
-      </w:r>
-      <w:r>
-        <w:t>who is a referee</w:t>
-      </w:r>
-      <w:r>
-        <w:t xml:space="preserve"> –</w:t>
-      </w:r>
-      <w:r>
-        <w:t xml:space="preserve"> can referee none or multiple GAMEs. A GAME is umpired by </w:t>
-      </w:r>
-      <w:r>
-        <w:t>only one MATCH_OFFICIAL – that is a referee. The relationship between the MATCH_OFFICIAL and GAME entities is 1:M (</w:t>
-      </w:r>
-      <w:r>
-        <w:t xml:space="preserve">optional </w:t>
-      </w:r>
-      <w:r>
-        <w:t>one-to-many).</w:t>
-      </w:r>
-      <w:r>
-        <w:br/>
-        <w:t xml:space="preserve">A MATCH_OFFICIAL </w:t>
-      </w:r>
-      <w:r>
-        <w:softHyphen/>
-        <w:t>– who is an organizer – can create none, or multiple TEAMs. A TEAM is created by only one MATCH_OFFICIAL – who is an organizer. The relationship between the MATCH_OFFICIAL and TEAM entities is 1:N (</w:t>
-      </w:r>
-      <w:r>
-        <w:t xml:space="preserve">optional </w:t>
-      </w:r>
-      <w:r>
-        <w:t>one-to-many).</w:t>
-      </w:r>
-    </w:p>
-    <w:p>
-      <w:r>
-        <w:t>A TEAM is uniquely identified by its team ID (TEAM_ID). It is described by its team name (TEAM_NAME), the date it was founded (TEAM_FOUNDED), the total number of games</w:t>
-      </w:r>
-      <w:r>
-        <w:t xml:space="preserve"> it has played (TEAM_PCOUNT), the number of wins (TEAM_WINS), losses (TEAM_LOSSES) and draws (TEAM_DRAWS) it has had. It is further described by its total goal difference (TEAM_G_DIFF), the total amount of goals for (TEAM_G_FOR) and against (TEAM_G_DIFF) the team. A TEAM </w:t>
-      </w:r>
-      <w:r>
-        <w:t>can have</w:t>
-      </w:r>
-      <w:r>
-        <w:t xml:space="preserve"> a team captain, identified by their user ID (USER_ID).</w:t>
-      </w:r>
-      <w:r>
-        <w:t xml:space="preserve"> A TEAM can also be characterized by its team logo (TEAM_LOGO).</w:t>
-      </w:r>
-      <w:r>
-        <w:br/>
-        <w:t>Two TEAMs may play no GAME or multiple GAMES against each other. In turn, a GAME is played by only two teams. The relationship between the TEAM and GAME entities is 2:P (</w:t>
-      </w:r>
-      <w:r>
-        <w:t xml:space="preserve">optional </w:t>
-      </w:r>
-      <w:r>
-        <w:t>many-to-many).</w:t>
+        <w:t>s</w:t>
       </w:r>
       <w:r>
         <w:t xml:space="preserve"> </w:t>
       </w:r>
       <w:r>
-        <w:br/>
-      </w:r>
-      <w:r>
-        <w:t xml:space="preserve">A TEAM </w:t>
-      </w:r>
-      <w:r>
-        <w:t>consists of none or up to 5</w:t>
+        <w:t>and a</w:t>
+      </w:r>
+      <w:r>
+        <w:t xml:space="preserve"> PLAYER</w:t>
+      </w:r>
+      <w:r>
+        <w:t xml:space="preserve"> plays for either none, or</w:t>
       </w:r>
       <w:r>
         <w:t xml:space="preserve"> </w:t>
       </w:r>
       <w:r>
-        <w:t>PLAYER</w:t>
-      </w:r>
-      <w:r>
-        <w:t>s</w:t>
-      </w:r>
-      <w:r>
-        <w:t xml:space="preserve"> </w:t>
-      </w:r>
-      <w:r>
-        <w:t>and a</w:t>
-      </w:r>
-      <w:r>
-        <w:t xml:space="preserve"> PLAYER</w:t>
-      </w:r>
-      <w:r>
-        <w:t xml:space="preserve"> plays for either none, or</w:t>
-      </w:r>
-      <w:r>
-        <w:t xml:space="preserve"> </w:t>
-      </w:r>
-      <w:r>
         <w:t xml:space="preserve">only </w:t>
       </w:r>
       <w:r>
@@ -567,7 +631,13 @@
     </w:p>
     <w:p>
       <w:r>
-        <w:t>A GAME is uniquely identified by a combination of the game’s ID (GAME_ID) and the MATCH_OFFICIAL umpiring the GAME. It is initiated on a certain date (GAME_DATE) at a certain time (GAME_TIME). It consists of two teams competing against each other – identified by their TEAM_IDs – and having a respective home/away score (GAME_HOME_SCORE and GAME_AWAY_SCORE).</w:t>
+        <w:t>A GAME is uniquely identified by a combination of the game’s ID (GAME_ID) and the MATCH_OFFICIAL umpiring the GAME</w:t>
+      </w:r>
+      <w:r>
+        <w:t xml:space="preserve"> (USER_ID)</w:t>
+      </w:r>
+      <w:r>
+        <w:t>. It is initiated on a certain date (GAME_DATE) at a certain time (GAME_TIME). It consists of two teams competing against each other – identified by their TEAM_IDs – and having a respective home/away score (GAME_HOME_SCORE and GAME_AWAY_SCORE).</w:t>
       </w:r>
       <w:r>
         <w:br/>
@@ -603,7 +673,7 @@
         </w:rPr>
         <w:lastRenderedPageBreak/>
         <w:drawing>
-          <wp:anchor distT="0" distB="0" distL="114300" distR="114300" simplePos="0" relativeHeight="251660288" behindDoc="0" locked="0" layoutInCell="1" allowOverlap="1" wp14:anchorId="16A4EC93" wp14:editId="4DFF6E32">
+          <wp:anchor distT="0" distB="0" distL="114300" distR="114300" simplePos="0" relativeHeight="251660288" behindDoc="0" locked="0" layoutInCell="1" allowOverlap="1" wp14:anchorId="16A4EC93" wp14:editId="33D5C4BE">
             <wp:simplePos x="0" y="0"/>
             <wp:positionH relativeFrom="column">
               <wp:posOffset>-300990</wp:posOffset>
@@ -611,14 +681,14 @@
             <wp:positionV relativeFrom="page">
               <wp:posOffset>1443355</wp:posOffset>
             </wp:positionV>
-            <wp:extent cx="6729095" cy="7686675"/>
-            <wp:effectExtent l="0" t="0" r="0" b="9525"/>
+            <wp:extent cx="6728460" cy="7686040"/>
+            <wp:effectExtent l="0" t="0" r="0" b="0"/>
             <wp:wrapThrough wrapText="bothSides">
               <wp:wrapPolygon edited="0">
                 <wp:start x="0" y="0"/>
-                <wp:lineTo x="0" y="21573"/>
-                <wp:lineTo x="21525" y="21573"/>
-                <wp:lineTo x="21525" y="0"/>
+                <wp:lineTo x="0" y="21521"/>
+                <wp:lineTo x="21527" y="21521"/>
+                <wp:lineTo x="21527" y="0"/>
                 <wp:lineTo x="0" y="0"/>
               </wp:wrapPolygon>
             </wp:wrapThrough>
@@ -650,7 +720,7 @@
                   <pic:spPr bwMode="auto">
                     <a:xfrm>
                       <a:off x="0" y="0"/>
-                      <a:ext cx="6729095" cy="7686675"/>
+                      <a:ext cx="6728460" cy="7686040"/>
                     </a:xfrm>
                     <a:prstGeom prst="rect">
                       <a:avLst/>
@@ -692,7 +762,24 @@
     </w:p>
     <w:p>
       <w:r>
-        <w:t>One problematic issue is that the TEAM and GAME entities that have a many-to-many relationship with each other. This will cause using and maintaining the database to be problematic.</w:t>
+        <w:t xml:space="preserve">One problematic issue is that the TEAM and GAME entities </w:t>
+      </w:r>
+      <w:r>
+        <w:t xml:space="preserve">(which are associated with each other) </w:t>
+      </w:r>
+      <w:r>
+        <w:t>have a many-to-many relationship with each other. This will cause using and maintaining the database to be problematic.</w:t>
+      </w:r>
+      <w:r>
+        <w:t xml:space="preserve"> </w:t>
+      </w:r>
+      <w:proofErr w:type="gramStart"/>
+      <w:r>
+        <w:t>Also</w:t>
+      </w:r>
+      <w:proofErr w:type="gramEnd"/>
+      <w:r>
+        <w:t xml:space="preserve"> the TEAM and PLAYER entities association need to be defined better as there is more than one association between each other.</w:t>
       </w:r>
     </w:p>
     <w:p>
@@ -734,7 +821,16 @@
     </w:p>
     <w:p>
       <w:r>
-        <w:t>Since we know the reason for these values being null, it would be more appropriate if they were associated with a flag indicating these cases.</w:t>
+        <w:t xml:space="preserve">Since we know the reason for these values being </w:t>
+      </w:r>
+      <w:r>
+        <w:t>NULL</w:t>
+      </w:r>
+      <w:r>
+        <w:t>, it would be more appropriate if they were associated with a flag indicating these cases</w:t>
+      </w:r>
+      <w:r>
+        <w:t>, or even better, redefine their associations.</w:t>
       </w:r>
     </w:p>
     <w:p>
@@ -753,7 +849,19 @@
         <w:t>, such as the date and time when a game is played</w:t>
       </w:r>
       <w:r>
-        <w:t>, and whether a match official is a referee, organizer or both, by splitting these attributes into two fields</w:t>
+        <w:t xml:space="preserve">, and whether a match official is a referee, organizer or both, by splitting these attributes into </w:t>
+      </w:r>
+      <w:r>
+        <w:t xml:space="preserve">their </w:t>
+      </w:r>
+      <w:r>
+        <w:t>two</w:t>
+      </w:r>
+      <w:r>
+        <w:t xml:space="preserve"> respective separate</w:t>
+      </w:r>
+      <w:r>
+        <w:t xml:space="preserve"> fields</w:t>
       </w:r>
       <w:r>
         <w:t>.</w:t>
@@ -840,24 +948,115 @@
         <w:t>M:N Relationships</w:t>
       </w:r>
       <w:r>
+        <w:t xml:space="preserve"> NULL values and Historical data</w:t>
+      </w:r>
+    </w:p>
+    <w:p>
+      <w:r>
+        <w:t>To address the many-to-many relationships, NULL valued attributes and historical data, t</w:t>
+      </w:r>
+      <w:r>
+        <w:t>wo bridging entities need to be implemented.</w:t>
+      </w:r>
+      <w:r>
+        <w:t xml:space="preserve"> As a result of these entities, there</w:t>
+      </w:r>
+      <w:r>
+        <w:t xml:space="preserve"> will be minor changes to the attributes of existing entities</w:t>
+      </w:r>
+      <w:r>
+        <w:t xml:space="preserve"> in the initial ERD</w:t>
+      </w:r>
+      <w:r>
+        <w:t>.</w:t>
+      </w:r>
+      <w:r>
+        <w:br/>
+        <w:t>The USER_ID of the TEAM entity will indicate the MATCH_OFFICIAL who created the TEAM – this helps keep track of which match organizer made the best decisions.</w:t>
+      </w:r>
+      <w:r>
+        <w:br/>
+        <w:t>The PLAYER entity will no longer have the TEAM_ID of the team they are playing for, as a PLAYER may be frequently transferred across teams.</w:t>
+      </w:r>
+    </w:p>
+    <w:p>
+      <w:pPr>
+        <w:pStyle w:val="Heading3"/>
+      </w:pPr>
+      <w:r>
+        <w:t>MATCH entity</w:t>
+      </w:r>
+    </w:p>
+    <w:p>
+      <w:r>
+        <w:t xml:space="preserve">A MATCH entity will </w:t>
+      </w:r>
+      <w:r>
+        <w:t xml:space="preserve"> be identified by the GAME_ID</w:t>
+      </w:r>
+      <w:r>
+        <w:t xml:space="preserve"> and</w:t>
+      </w:r>
+      <w:r>
+        <w:t xml:space="preserve"> TEAM_ID. This will allow a single score to be captured (TEAM_SCORE) for a </w:t>
+      </w:r>
+      <w:r>
+        <w:t>TEAM</w:t>
+      </w:r>
+      <w:r>
+        <w:t xml:space="preserve"> playing in a specific GAME.</w:t>
+      </w:r>
+    </w:p>
+    <w:p>
+      <w:r>
+        <w:t xml:space="preserve">A TEAM can play none or multiple </w:t>
+      </w:r>
+      <w:proofErr w:type="spellStart"/>
+      <w:r>
+        <w:t>MATCHes</w:t>
+      </w:r>
+      <w:proofErr w:type="spellEnd"/>
+      <w:r>
+        <w:t>. A MATCH describes only one TEAM. The relationship between the TEAM and MATCH entities is 1:P (optional one-to-many).</w:t>
+      </w:r>
+    </w:p>
+    <w:p>
+      <w:r>
+        <w:t xml:space="preserve">A GAME consists of two TEAMs </w:t>
+      </w:r>
+      <w:proofErr w:type="spellStart"/>
+      <w:r>
+        <w:t>MATCHed</w:t>
+      </w:r>
+      <w:proofErr w:type="spellEnd"/>
+      <w:r>
+        <w:t xml:space="preserve"> against each other, and only two </w:t>
+      </w:r>
+      <w:proofErr w:type="spellStart"/>
+      <w:r>
+        <w:t>MATCHed</w:t>
+      </w:r>
+      <w:proofErr w:type="spellEnd"/>
+      <w:r>
         <w:t xml:space="preserve"> </w:t>
       </w:r>
       <w:r>
-        <w:t>NULL values</w:t>
-      </w:r>
-      <w:r>
-        <w:t xml:space="preserve"> and </w:t>
-      </w:r>
-      <w:r>
-        <w:t>Historical data</w:t>
-      </w:r>
-    </w:p>
-    <w:p>
-      <w:r>
-        <w:t>To address the many-to-many relationships, NULL valued attributes and historical data, t</w:t>
-      </w:r>
-      <w:r>
-        <w:t>wo bridging entities need to be implemented.</w:t>
+        <w:t>TEAMs</w:t>
+      </w:r>
+      <w:r>
+        <w:t xml:space="preserve"> </w:t>
+      </w:r>
+      <w:r>
+        <w:t xml:space="preserve">can </w:t>
+      </w:r>
+      <w:r>
+        <w:t xml:space="preserve">describe one </w:t>
+      </w:r>
+      <w:r>
+        <w:t>GAME</w:t>
+      </w:r>
+      <w:r>
+        <w:t>. The relationship between the GAME and MATCH entities is 1:2 (mandatory one-to-many).</w:t>
       </w:r>
     </w:p>
     <w:p>
@@ -865,50 +1064,48 @@
         <w:pStyle w:val="Heading3"/>
       </w:pPr>
       <w:r>
-        <w:t>MATCH entity</w:t>
-      </w:r>
-    </w:p>
-    <w:p>
-      <w:r>
-        <w:t xml:space="preserve">A MATCH entity will </w:t>
-      </w:r>
-      <w:r>
-        <w:t xml:space="preserve"> be identified by the GAME_ID, TEAM_ID and USER_ID of the referee of a specific match. This will allow a single score to be captured (TEAM_SCORE) for a team playing in a specific GAME.</w:t>
-      </w:r>
-    </w:p>
-    <w:p>
-      <w:r>
-        <w:t>A TEAM can play none or multiple MATCHes. A MATCH describes only one TEAM. The relationship between the TEAM and MATCH entities is 1:P (optional one-to-many).</w:t>
-      </w:r>
-    </w:p>
-    <w:p>
-      <w:r>
-        <w:t xml:space="preserve">A GAME consists of two TEAMs MATCHed against each other, and only two MATCHed </w:t>
-      </w:r>
-      <w:r>
-        <w:t>TEAMs</w:t>
-      </w:r>
-      <w:r>
-        <w:t xml:space="preserve"> describe only one </w:t>
-      </w:r>
-      <w:r>
-        <w:t>GAME</w:t>
-      </w:r>
-      <w:r>
-        <w:t>. The relationship between the GAME and MATCH entities is 1:2 (mandatory one-to-many).</w:t>
-      </w:r>
-    </w:p>
-    <w:p>
-      <w:pPr>
-        <w:pStyle w:val="Heading3"/>
-      </w:pPr>
-      <w:r>
-        <w:t>MATCH entity</w:t>
-      </w:r>
-    </w:p>
-    <w:p>
-      <w:r>
-        <w:t>A PLAYER_ARCHIVE will consist details of all the games a PLAYER has participated in. It is uniquely identified by a combination of the GAME_ID, TEAM_ID and USER_ID of the PLAYER. It consists of the position the PLAYER played in a GAME (PARC_POSITION), the number of goals scored in that GAME by the PLAYER (PARC_GOALS_SCORED) and the player’s rating for that GAME (PARC_RATING). It will also indicate whether that player was a captain (PARC_CAPTAIN).</w:t>
+        <w:t>PLAYER</w:t>
+      </w:r>
+      <w:r>
+        <w:t>_ARCHIVE</w:t>
+      </w:r>
+      <w:r>
+        <w:t xml:space="preserve"> entity</w:t>
+      </w:r>
+    </w:p>
+    <w:p>
+      <w:r>
+        <w:t xml:space="preserve">A PLAYER_ARCHIVE will consist details </w:t>
+      </w:r>
+      <w:r>
+        <w:t>relating to the GAME a</w:t>
+      </w:r>
+      <w:r>
+        <w:t xml:space="preserve"> PLAYER has participated in. It is uniquely identified by a combination of the GAME_ID, TEAM_ID and USER_ID </w:t>
+      </w:r>
+      <w:r>
+        <w:t>(</w:t>
+      </w:r>
+      <w:r>
+        <w:t>of the PLAYER</w:t>
+      </w:r>
+      <w:r>
+        <w:t>)</w:t>
+      </w:r>
+      <w:r>
+        <w:t>. It consists of the position the PLAYER played in a GAME (PARC_POSITION), the number of goals scored in that GAME by the PLAYER (PARC_GOALS_SCORED) and the player’s rating for that GAME (PARC_RATING). It will also indicate whether that player was a captain</w:t>
+      </w:r>
+      <w:r>
+        <w:t xml:space="preserve"> of the TEAM </w:t>
+      </w:r>
+      <w:r>
+        <w:t xml:space="preserve">in which </w:t>
+      </w:r>
+      <w:r>
+        <w:t>they played for in that GAME or not</w:t>
+      </w:r>
+      <w:r>
+        <w:t xml:space="preserve"> (PARC_CAPTAIN).</w:t>
       </w:r>
     </w:p>
     <w:p>
@@ -928,11 +1125,6 @@
       </w:r>
     </w:p>
     <w:p>
-      <w:r>
-        <w:t>A TEAM may have no PLAYER_ARCHIVE – as it may be newly constructed or nor games have been organized with this team – or multiple PLAYER_ARCHIVEs. A PLAYER_ARCHIVE describes the player’s performance for only one TEAM. The relationship between the TEAM and PLAYER_ARCHIVE is 1:R (optional one-to-many).</w:t>
-      </w:r>
-    </w:p>
-    <w:p>
       <w:pPr>
         <w:spacing w:after="160"/>
       </w:pPr>
@@ -941,11 +1133,22 @@
       </w:r>
     </w:p>
     <w:p>
+      <w:r>
+        <w:lastRenderedPageBreak/>
+        <w:t xml:space="preserve">A TEAM may have no PLAYER_ARCHIVE – as it may be newly constructed or no games have been organized with this team </w:t>
+      </w:r>
+      <w:r>
+        <w:t xml:space="preserve">as yet </w:t>
+      </w:r>
+      <w:r>
+        <w:t>– or multiple PLAYER_ARCHIVEs. A PLAYER_ARCHIVE describes the player’s performance for only one TEAM. The relationship between the TEAM and PLAYER_ARCHIVE is 1:R (optional one-to-many).</w:t>
+      </w:r>
+    </w:p>
+    <w:p>
       <w:pPr>
         <w:pStyle w:val="Heading2"/>
       </w:pPr>
       <w:r>
-        <w:lastRenderedPageBreak/>
         <w:t>Normalization</w:t>
       </w:r>
     </w:p>
@@ -1028,13 +1231,43 @@
         <w:t>rd</w:t>
       </w:r>
       <w:r>
-        <w:t xml:space="preserve"> Normal Form, as there are attributes which are calculated, that are dependent on the non key attributes of the entity </w:t>
+        <w:t xml:space="preserve"> Normal Form, as there are</w:t>
+      </w:r>
+      <w:r>
+        <w:t xml:space="preserve"> some</w:t>
+      </w:r>
+      <w:r>
+        <w:t xml:space="preserve"> attributes which are calculated</w:t>
+      </w:r>
+      <w:r>
+        <w:t xml:space="preserve"> form other existing attributes</w:t>
+      </w:r>
+      <w:r>
+        <w:t xml:space="preserve">, </w:t>
+      </w:r>
+      <w:r>
+        <w:t xml:space="preserve">making them </w:t>
+      </w:r>
+      <w:r>
+        <w:t>dependent on the non</w:t>
+      </w:r>
+      <w:r>
+        <w:t>-</w:t>
+      </w:r>
+      <w:r>
+        <w:t xml:space="preserve">key attributes of the entity </w:t>
       </w:r>
       <w:r>
         <w:t>–</w:t>
       </w:r>
       <w:r>
-        <w:t xml:space="preserve"> such as TEAM_PCOUNT, PLAYER_PCOUNT. Aside from this, if there were no such calculated fields, this database would be easily identifiable to be in the 3</w:t>
+        <w:t xml:space="preserve"> such as TEAM_PCOUNT, PLAYER_PCOUNT</w:t>
+      </w:r>
+      <w:r>
+        <w:t>, USER_DOB</w:t>
+      </w:r>
+      <w:r>
+        <w:t>. Aside from this, if there were no such calculated fields, this database would be easily identifiable to be in the 3</w:t>
       </w:r>
       <w:r>
         <w:rPr>
@@ -1044,6 +1277,9 @@
       </w:r>
       <w:r>
         <w:t xml:space="preserve"> Normal Form</w:t>
+      </w:r>
+      <w:r>
+        <w:t>.</w:t>
       </w:r>
     </w:p>
     <w:p>
@@ -1094,16 +1330,16 @@
           <w:noProof/>
         </w:rPr>
         <w:drawing>
-          <wp:anchor distT="0" distB="0" distL="114300" distR="114300" simplePos="0" relativeHeight="251659264" behindDoc="1" locked="0" layoutInCell="1" allowOverlap="1" wp14:anchorId="5A5D404E" wp14:editId="3F71B5A9">
+          <wp:anchor distT="0" distB="0" distL="114300" distR="114300" simplePos="0" relativeHeight="251659264" behindDoc="1" locked="0" layoutInCell="1" allowOverlap="1" wp14:anchorId="5A5D404E" wp14:editId="07F060EE">
             <wp:simplePos x="0" y="0"/>
             <wp:positionH relativeFrom="column">
-              <wp:posOffset>308321</wp:posOffset>
+              <wp:posOffset>-801511</wp:posOffset>
             </wp:positionH>
             <wp:positionV relativeFrom="paragraph">
-              <wp:posOffset>256938</wp:posOffset>
+              <wp:posOffset>1063907</wp:posOffset>
             </wp:positionV>
-            <wp:extent cx="8153938" cy="13446983"/>
-            <wp:effectExtent l="0" t="0" r="0" b="2540"/>
+            <wp:extent cx="10462158" cy="10176083"/>
+            <wp:effectExtent l="0" t="0" r="0" b="0"/>
             <wp:wrapNone/>
             <wp:docPr id="2" name="Picture 2"/>
             <wp:cNvGraphicFramePr>
@@ -1133,7 +1369,7 @@
                   <pic:spPr bwMode="auto">
                     <a:xfrm>
                       <a:off x="0" y="0"/>
-                      <a:ext cx="8153938" cy="13446983"/>
+                      <a:ext cx="10462158" cy="10176083"/>
                     </a:xfrm>
                     <a:prstGeom prst="rect">
                       <a:avLst/>
@@ -1177,6 +1413,11 @@
       </w:r>
     </w:p>
     <w:p>
+      <w:r>
+        <w:t>ERD…</w:t>
+      </w:r>
+    </w:p>
+    <w:p>
       <w:pPr>
         <w:pStyle w:val="Heading2"/>
       </w:pPr>
@@ -1192,12 +1433,18 @@
         <w:t>Procedures</w:t>
       </w:r>
     </w:p>
+    <w:p/>
     <w:p>
       <w:pPr>
         <w:pStyle w:val="Heading2"/>
       </w:pPr>
       <w:r>
         <w:t>Views</w:t>
+      </w:r>
+    </w:p>
+    <w:p>
+      <w:r>
+        <w:t>WINNERS_LOSERS VIEW, DRAWN_GAMES VIEW</w:t>
       </w:r>
     </w:p>
     <w:p>
@@ -1987,6 +2234,7 @@
   <w:style w:type="character" w:default="1" w:styleId="DefaultParagraphFont">
     <w:name w:val="Default Paragraph Font"/>
     <w:uiPriority w:val="1"/>
+    <w:semiHidden/>
     <w:unhideWhenUsed/>
   </w:style>
   <w:style w:type="table" w:default="1" w:styleId="TableNormal">

</xml_diff>